<commit_message>
Updated ToDoList in ideas document
</commit_message>
<xml_diff>
--- a/GemLord_Ideas.docx
+++ b/GemLord_Ideas.docx
@@ -312,6 +312,33 @@
     </w:p>
     <w:p>
       <w:pPr>
+        <w:pStyle w:val="ListParagraph"/>
+        <w:numPr>
+          <w:ilvl w:val="0"/>
+          <w:numId w:val="3"/>
+        </w:numPr>
+        <w:rPr>
+          <w:rFonts w:ascii="Garamond" w:hAnsi="Garamond"/>
+        </w:rPr>
+      </w:pPr>
+      <w:r>
+        <w:rPr>
+          <w:rFonts w:ascii="Garamond" w:hAnsi="Garamond"/>
+        </w:rPr>
+        <w:t>Shooting</w:t>
+      </w:r>
+    </w:p>
+    <w:p>
+      <w:pPr>
+        <w:pStyle w:val="ListParagraph"/>
+        <w:ind w:left="1440"/>
+        <w:rPr>
+          <w:rFonts w:ascii="Garamond" w:hAnsi="Garamond"/>
+        </w:rPr>
+      </w:pPr>
+    </w:p>
+    <w:p>
+      <w:pPr>
         <w:rPr>
           <w:rFonts w:ascii="Garamond" w:hAnsi="Garamond"/>
         </w:rPr>
@@ -328,30 +355,14 @@
           <w:rFonts w:ascii="Garamond" w:hAnsi="Garamond"/>
         </w:rPr>
       </w:pPr>
+      <w:proofErr w:type="spellStart"/>
       <w:r>
         <w:rPr>
           <w:rFonts w:ascii="Garamond" w:hAnsi="Garamond"/>
         </w:rPr>
         <w:t>ToDo</w:t>
       </w:r>
-    </w:p>
-    <w:p>
-      <w:pPr>
-        <w:pStyle w:val="ListParagraph"/>
-        <w:numPr>
-          <w:ilvl w:val="0"/>
-          <w:numId w:val="4"/>
-        </w:numPr>
-        <w:rPr>
-          <w:rFonts w:ascii="Garamond" w:hAnsi="Garamond"/>
-        </w:rPr>
-      </w:pPr>
-      <w:r>
-        <w:rPr>
-          <w:rFonts w:ascii="Garamond" w:hAnsi="Garamond"/>
-        </w:rPr>
-        <w:t>Shooting</w:t>
-      </w:r>
+      <w:proofErr w:type="spellEnd"/>
     </w:p>
     <w:p>
       <w:pPr>

</xml_diff>

<commit_message>
Added raycast tracking to flying enemy, fixed some details
</commit_message>
<xml_diff>
--- a/GemLord_Ideas.docx
+++ b/GemLord_Ideas.docx
@@ -355,14 +355,12 @@
           <w:rFonts w:ascii="Garamond" w:hAnsi="Garamond"/>
         </w:rPr>
       </w:pPr>
-      <w:proofErr w:type="spellStart"/>
       <w:r>
         <w:rPr>
           <w:rFonts w:ascii="Garamond" w:hAnsi="Garamond"/>
         </w:rPr>
         <w:t>ToDo</w:t>
       </w:r>
-      <w:proofErr w:type="spellEnd"/>
     </w:p>
     <w:p>
       <w:pPr>
@@ -380,6 +378,24 @@
           <w:rFonts w:ascii="Garamond" w:hAnsi="Garamond"/>
         </w:rPr>
         <w:t>Stage Design</w:t>
+      </w:r>
+    </w:p>
+    <w:p>
+      <w:pPr>
+        <w:pStyle w:val="ListParagraph"/>
+        <w:numPr>
+          <w:ilvl w:val="0"/>
+          <w:numId w:val="4"/>
+        </w:numPr>
+        <w:rPr>
+          <w:rFonts w:ascii="Garamond" w:hAnsi="Garamond"/>
+        </w:rPr>
+      </w:pPr>
+      <w:r>
+        <w:rPr>
+          <w:rFonts w:ascii="Garamond" w:hAnsi="Garamond"/>
+        </w:rPr>
+        <w:t>Power-Ups</w:t>
       </w:r>
     </w:p>
     <w:p>

</xml_diff>